<commit_message>
Working on Final Deliverables
</commit_message>
<xml_diff>
--- a/lab-4/Submission.docx
+++ b/lab-4/Submission.docx
@@ -1,6 +1,6 @@
 
 <file path=word/document.xml><?xml version="1.0" encoding="utf-8"?>
-<w:document xmlns:wpc="http://schemas.microsoft.com/office/word/2010/wordprocessingCanvas" xmlns:cx="http://schemas.microsoft.com/office/drawing/2014/chartex" xmlns:cx1="http://schemas.microsoft.com/office/drawing/2015/9/8/chartex" xmlns:mc="http://schemas.openxmlformats.org/markup-compatibility/2006" xmlns:o="urn:schemas-microsoft-com:office:office" xmlns:r="http://schemas.openxmlformats.org/officeDocument/2006/relationships" xmlns:m="http://schemas.openxmlformats.org/officeDocument/2006/math" xmlns:v="urn:schemas-microsoft-com:vml" xmlns:wp14="http://schemas.microsoft.com/office/word/2010/wordprocessingDrawing" xmlns:wp="http://schemas.openxmlformats.org/drawingml/2006/wordprocessingDrawing" xmlns:w10="urn:schemas-microsoft-com:office:word" xmlns:w="http://schemas.openxmlformats.org/wordprocessingml/2006/main" xmlns:w14="http://schemas.microsoft.com/office/word/2010/wordml" xmlns:w15="http://schemas.microsoft.com/office/word/2012/wordml" xmlns:w16se="http://schemas.microsoft.com/office/word/2015/wordml/symex" xmlns:wpg="http://schemas.microsoft.com/office/word/2010/wordprocessingGroup" xmlns:wpi="http://schemas.microsoft.com/office/word/2010/wordprocessingInk" xmlns:wne="http://schemas.microsoft.com/office/word/2006/wordml" xmlns:wps="http://schemas.microsoft.com/office/word/2010/wordprocessingShape" mc:Ignorable="w14 w15 w16se wp14">
+<w:document xmlns:wpc="http://schemas.microsoft.com/office/word/2010/wordprocessingCanvas" xmlns:cx="http://schemas.microsoft.com/office/drawing/2014/chartex" xmlns:cx1="http://schemas.microsoft.com/office/drawing/2015/9/8/chartex" xmlns:cx2="http://schemas.microsoft.com/office/drawing/2015/10/21/chartex" xmlns:cx3="http://schemas.microsoft.com/office/drawing/2016/5/9/chartex" xmlns:cx4="http://schemas.microsoft.com/office/drawing/2016/5/10/chartex" xmlns:cx5="http://schemas.microsoft.com/office/drawing/2016/5/11/chartex" xmlns:cx6="http://schemas.microsoft.com/office/drawing/2016/5/12/chartex" xmlns:cx7="http://schemas.microsoft.com/office/drawing/2016/5/13/chartex" xmlns:cx8="http://schemas.microsoft.com/office/drawing/2016/5/14/chartex" xmlns:mc="http://schemas.openxmlformats.org/markup-compatibility/2006" xmlns:aink="http://schemas.microsoft.com/office/drawing/2016/ink" xmlns:am3d="http://schemas.microsoft.com/office/drawing/2017/model3d" xmlns:o="urn:schemas-microsoft-com:office:office" xmlns:r="http://schemas.openxmlformats.org/officeDocument/2006/relationships" xmlns:m="http://schemas.openxmlformats.org/officeDocument/2006/math" xmlns:v="urn:schemas-microsoft-com:vml" xmlns:wp14="http://schemas.microsoft.com/office/word/2010/wordprocessingDrawing" xmlns:wp="http://schemas.openxmlformats.org/drawingml/2006/wordprocessingDrawing" xmlns:w10="urn:schemas-microsoft-com:office:word" xmlns:w="http://schemas.openxmlformats.org/wordprocessingml/2006/main" xmlns:w14="http://schemas.microsoft.com/office/word/2010/wordml" xmlns:w15="http://schemas.microsoft.com/office/word/2012/wordml" xmlns:w16cid="http://schemas.microsoft.com/office/word/2016/wordml/cid" xmlns:w16se="http://schemas.microsoft.com/office/word/2015/wordml/symex" xmlns:wpg="http://schemas.microsoft.com/office/word/2010/wordprocessingGroup" xmlns:wpi="http://schemas.microsoft.com/office/word/2010/wordprocessingInk" xmlns:wne="http://schemas.microsoft.com/office/word/2006/wordml" xmlns:wps="http://schemas.microsoft.com/office/word/2010/wordprocessingShape" mc:Ignorable="w14 w15 w16se w16cid wp14">
   <w:body>
     <w:p>
       <w:pPr>
@@ -96,27 +96,7 @@
           <w:sz w:val="24"/>
           <w:szCs w:val="24"/>
         </w:rPr>
-        <w:t xml:space="preserve">Build a full data collection form that replicates the data collection form you made with </w:t>
-      </w:r>
-      <w:proofErr w:type="spellStart"/>
-      <w:r>
-        <w:rPr>
-          <w:rFonts w:eastAsia="Times New Roman" w:cstheme="minorHAnsi"/>
-          <w:color w:val="24292E"/>
-          <w:sz w:val="24"/>
-          <w:szCs w:val="24"/>
-        </w:rPr>
-        <w:t>Esri's</w:t>
-      </w:r>
-      <w:proofErr w:type="spellEnd"/>
-      <w:r>
-        <w:rPr>
-          <w:rFonts w:eastAsia="Times New Roman" w:cstheme="minorHAnsi"/>
-          <w:color w:val="24292E"/>
-          <w:sz w:val="24"/>
-          <w:szCs w:val="24"/>
-        </w:rPr>
-        <w:t xml:space="preserve"> tools in the last lab</w:t>
+        <w:t>Build a full data collection form that replicates the data collection form you made with Esri's tools in the last lab</w:t>
       </w:r>
     </w:p>
     <w:p>
@@ -216,27 +196,7 @@
           <w:sz w:val="24"/>
           <w:szCs w:val="24"/>
         </w:rPr>
-        <w:t xml:space="preserve">Reflect on differences in developer experience and user experience between </w:t>
-      </w:r>
-      <w:proofErr w:type="spellStart"/>
-      <w:r>
-        <w:rPr>
-          <w:rFonts w:eastAsia="Times New Roman" w:cstheme="minorHAnsi"/>
-          <w:color w:val="24292E"/>
-          <w:sz w:val="24"/>
-          <w:szCs w:val="24"/>
-        </w:rPr>
-        <w:t>Esri's</w:t>
-      </w:r>
-      <w:proofErr w:type="spellEnd"/>
-      <w:r>
-        <w:rPr>
-          <w:rFonts w:eastAsia="Times New Roman" w:cstheme="minorHAnsi"/>
-          <w:color w:val="24292E"/>
-          <w:sz w:val="24"/>
-          <w:szCs w:val="24"/>
-        </w:rPr>
-        <w:t xml:space="preserve"> tools and ODK's tools for mobile data collection</w:t>
+        <w:t>Reflect on differences in developer experience and user experience between Esri's tools and ODK's tools for mobile data collection</w:t>
       </w:r>
     </w:p>
     <w:p>
@@ -285,27 +245,7 @@
           <w:sz w:val="24"/>
           <w:szCs w:val="24"/>
         </w:rPr>
-        <w:t xml:space="preserve">What is the default threshold for accuracy at which </w:t>
-      </w:r>
-      <w:proofErr w:type="spellStart"/>
-      <w:r>
-        <w:rPr>
-          <w:rFonts w:eastAsia="Times New Roman" w:cstheme="minorHAnsi"/>
-          <w:color w:val="24292E"/>
-          <w:sz w:val="24"/>
-          <w:szCs w:val="24"/>
-        </w:rPr>
-        <w:t>XLSForm</w:t>
-      </w:r>
-      <w:proofErr w:type="spellEnd"/>
-      <w:r>
-        <w:rPr>
-          <w:rFonts w:eastAsia="Times New Roman" w:cstheme="minorHAnsi"/>
-          <w:color w:val="24292E"/>
-          <w:sz w:val="24"/>
-          <w:szCs w:val="24"/>
-        </w:rPr>
-        <w:t xml:space="preserve"> will collect GPS data? Describe the process for changing the accuracy threshold on GPS data when editing with Excel. What sheet do you do this in, what columns are required, etc.?</w:t>
+        <w:t>What is the default threshold for accuracy at which XLSForm will collect GPS data? Describe the process for changing the accuracy threshold on GPS data when editing with Excel. What sheet do you do this in, what columns are required, etc.?</w:t>
       </w:r>
     </w:p>
     <w:p>
@@ -546,21 +486,8 @@
                 <w:sz w:val="23"/>
                 <w:szCs w:val="23"/>
               </w:rPr>
-              <w:t>body::</w:t>
+              <w:t>body::accuracyThreshold</w:t>
             </w:r>
-            <w:proofErr w:type="spellStart"/>
-            <w:r>
-              <w:rPr>
-                <w:rFonts w:eastAsia="Times New Roman" w:cstheme="minorHAnsi"/>
-                <w:b/>
-                <w:bCs/>
-                <w:color w:val="000000"/>
-                <w:sz w:val="23"/>
-                <w:szCs w:val="23"/>
-              </w:rPr>
-              <w:t>accuracyThreshold</w:t>
-            </w:r>
-            <w:proofErr w:type="spellEnd"/>
           </w:p>
         </w:tc>
       </w:tr>
@@ -594,7 +521,6 @@
                 <w:szCs w:val="21"/>
               </w:rPr>
             </w:pPr>
-            <w:proofErr w:type="spellStart"/>
             <w:r>
               <w:rPr>
                 <w:rFonts w:eastAsia="Times New Roman" w:cstheme="minorHAnsi"/>
@@ -604,7 +530,6 @@
               </w:rPr>
               <w:t>geopoint</w:t>
             </w:r>
-            <w:proofErr w:type="spellEnd"/>
           </w:p>
         </w:tc>
         <w:tc>
@@ -636,7 +561,6 @@
                 <w:szCs w:val="21"/>
               </w:rPr>
             </w:pPr>
-            <w:proofErr w:type="spellStart"/>
             <w:r>
               <w:rPr>
                 <w:rFonts w:eastAsia="Times New Roman" w:cstheme="minorHAnsi"/>
@@ -646,7 +570,6 @@
               </w:rPr>
               <w:t>store_gps</w:t>
             </w:r>
-            <w:proofErr w:type="spellEnd"/>
           </w:p>
         </w:tc>
         <w:tc>
@@ -766,27 +689,7 @@
           <w:sz w:val="24"/>
           <w:szCs w:val="24"/>
         </w:rPr>
-        <w:t xml:space="preserve">What are three options that </w:t>
-      </w:r>
-      <w:proofErr w:type="spellStart"/>
-      <w:r>
-        <w:rPr>
-          <w:rFonts w:eastAsia="Times New Roman" w:cstheme="minorHAnsi"/>
-          <w:color w:val="24292E"/>
-          <w:sz w:val="24"/>
-          <w:szCs w:val="24"/>
-        </w:rPr>
-        <w:t>XLSForm</w:t>
-      </w:r>
-      <w:proofErr w:type="spellEnd"/>
-      <w:r>
-        <w:rPr>
-          <w:rFonts w:eastAsia="Times New Roman" w:cstheme="minorHAnsi"/>
-          <w:color w:val="24292E"/>
-          <w:sz w:val="24"/>
-          <w:szCs w:val="24"/>
-        </w:rPr>
-        <w:t xml:space="preserve"> makes available for collecting metadata? Would any of these be useful to collect for the data collection scenario you developed for your apps?</w:t>
+        <w:t>What are three options that XLSForm makes available for collecting metadata? Would any of these be useful to collect for the data collection scenario you developed for your apps?</w:t>
       </w:r>
     </w:p>
     <w:p>
@@ -1397,47 +1300,7 @@
           <w:sz w:val="24"/>
           <w:szCs w:val="24"/>
         </w:rPr>
-        <w:t xml:space="preserve">When checking the </w:t>
-      </w:r>
-      <w:proofErr w:type="spellStart"/>
-      <w:r>
-        <w:rPr>
-          <w:rFonts w:eastAsia="Times New Roman" w:cstheme="minorHAnsi"/>
-          <w:color w:val="24292E"/>
-          <w:sz w:val="24"/>
-          <w:szCs w:val="24"/>
-        </w:rPr>
-        <w:t>XLSform</w:t>
-      </w:r>
-      <w:proofErr w:type="spellEnd"/>
-      <w:r>
-        <w:rPr>
-          <w:rFonts w:eastAsia="Times New Roman" w:cstheme="minorHAnsi"/>
-          <w:color w:val="24292E"/>
-          <w:sz w:val="24"/>
-          <w:szCs w:val="24"/>
-        </w:rPr>
-        <w:t xml:space="preserve"> against </w:t>
-      </w:r>
-      <w:proofErr w:type="spellStart"/>
-      <w:r>
-        <w:rPr>
-          <w:rFonts w:eastAsia="Times New Roman" w:cstheme="minorHAnsi"/>
-          <w:color w:val="24292E"/>
-          <w:sz w:val="24"/>
-          <w:szCs w:val="24"/>
-        </w:rPr>
-        <w:t>Enketo</w:t>
-      </w:r>
-      <w:proofErr w:type="spellEnd"/>
-      <w:r>
-        <w:rPr>
-          <w:rFonts w:eastAsia="Times New Roman" w:cstheme="minorHAnsi"/>
-          <w:color w:val="24292E"/>
-          <w:sz w:val="24"/>
-          <w:szCs w:val="24"/>
-        </w:rPr>
-        <w:t xml:space="preserve">, it doesn’t show the Follow-up questions based on the </w:t>
+        <w:t xml:space="preserve">When checking the XLSform against Enketo, it doesn’t show the Follow-up questions based on the </w:t>
       </w:r>
       <w:hyperlink r:id="rId6" w:anchor="relevant" w:history="1">
         <w:r>
@@ -1466,27 +1329,7 @@
           <w:sz w:val="24"/>
           <w:szCs w:val="24"/>
         </w:rPr>
-        <w:t xml:space="preserve"> </w:t>
-      </w:r>
-      <w:proofErr w:type="spellStart"/>
-      <w:r>
-        <w:rPr>
-          <w:rFonts w:eastAsia="Times New Roman" w:cstheme="minorHAnsi"/>
-          <w:color w:val="24292E"/>
-          <w:sz w:val="24"/>
-          <w:szCs w:val="24"/>
-        </w:rPr>
-        <w:t>Enketo</w:t>
-      </w:r>
-      <w:proofErr w:type="spellEnd"/>
-      <w:r>
-        <w:rPr>
-          <w:rFonts w:eastAsia="Times New Roman" w:cstheme="minorHAnsi"/>
-          <w:color w:val="24292E"/>
-          <w:sz w:val="24"/>
-          <w:szCs w:val="24"/>
-        </w:rPr>
-        <w:t xml:space="preserve"> does not properly recognize the </w:t>
+        <w:t xml:space="preserve"> Enketo does not properly recognize the </w:t>
       </w:r>
       <w:r>
         <w:rPr>
@@ -1539,27 +1382,7 @@
           <w:sz w:val="24"/>
           <w:szCs w:val="24"/>
         </w:rPr>
-        <w:t xml:space="preserve">For binary use cases, it would be </w:t>
-      </w:r>
-      <w:proofErr w:type="spellStart"/>
-      <w:r>
-        <w:rPr>
-          <w:rFonts w:eastAsia="Times New Roman" w:cstheme="minorHAnsi"/>
-          <w:color w:val="24292E"/>
-          <w:sz w:val="24"/>
-          <w:szCs w:val="24"/>
-        </w:rPr>
-        <w:t>select_one</w:t>
-      </w:r>
-      <w:proofErr w:type="spellEnd"/>
-      <w:r>
-        <w:rPr>
-          <w:rFonts w:eastAsia="Times New Roman" w:cstheme="minorHAnsi"/>
-          <w:color w:val="24292E"/>
-          <w:sz w:val="24"/>
-          <w:szCs w:val="24"/>
-        </w:rPr>
-        <w:t>: ${name} = ‘yes/no’</w:t>
+        <w:t>For binary use cases, it would be select_one: ${name} = ‘yes/no’</w:t>
       </w:r>
     </w:p>
     <w:p>
@@ -1585,27 +1408,7 @@
           <w:sz w:val="24"/>
           <w:szCs w:val="24"/>
         </w:rPr>
-        <w:t xml:space="preserve">For multiple choice use cases, it would be </w:t>
-      </w:r>
-      <w:proofErr w:type="spellStart"/>
-      <w:r>
-        <w:rPr>
-          <w:rFonts w:eastAsia="Times New Roman" w:cstheme="minorHAnsi"/>
-          <w:color w:val="24292E"/>
-          <w:sz w:val="24"/>
-          <w:szCs w:val="24"/>
-        </w:rPr>
-        <w:t>select_multiple</w:t>
-      </w:r>
-      <w:proofErr w:type="spellEnd"/>
-      <w:r>
-        <w:rPr>
-          <w:rFonts w:eastAsia="Times New Roman" w:cstheme="minorHAnsi"/>
-          <w:color w:val="24292E"/>
-          <w:sz w:val="24"/>
-          <w:szCs w:val="24"/>
-        </w:rPr>
-        <w:t>: selected(${name},’option’)</w:t>
+        <w:t>For multiple choice use cases, it would be select_multiple: selected(${name},’option’)</w:t>
       </w:r>
     </w:p>
     <w:p>
@@ -1669,27 +1472,7 @@
           <w:szCs w:val="24"/>
         </w:rPr>
         <w:tab/>
-        <w:t xml:space="preserve">I did notice the </w:t>
-      </w:r>
-      <w:proofErr w:type="spellStart"/>
-      <w:r>
-        <w:rPr>
-          <w:rFonts w:eastAsia="Times New Roman" w:cstheme="minorHAnsi"/>
-          <w:color w:val="24292E"/>
-          <w:sz w:val="24"/>
-          <w:szCs w:val="24"/>
-        </w:rPr>
-        <w:t>geopoint</w:t>
-      </w:r>
-      <w:proofErr w:type="spellEnd"/>
-      <w:r>
-        <w:rPr>
-          <w:rFonts w:eastAsia="Times New Roman" w:cstheme="minorHAnsi"/>
-          <w:color w:val="24292E"/>
-          <w:sz w:val="24"/>
-          <w:szCs w:val="24"/>
-        </w:rPr>
-        <w:t xml:space="preserve"> field with ODK allows you to add a map when gathering GPS. I did not see that as an option in Survey123.</w:t>
+        <w:t>I did notice the geopoint field with ODK allows you to add a map when gathering GPS. I did not see that as an option in Survey123.</w:t>
       </w:r>
       <w:r>
         <w:rPr>
@@ -1725,28 +1508,898 @@
           <w:sz w:val="24"/>
           <w:szCs w:val="24"/>
         </w:rPr>
-        <w:t xml:space="preserve">. I’m </w:t>
+        <w:t xml:space="preserve">. I’m still uncertain what a good practice is for naming fields. It really seems like the best way to name a field is to go with something that is easy to understand, so that if I need to go back to it I will remember what field is being reference and </w:t>
+      </w:r>
+      <w:r>
+        <w:rPr>
+          <w:rFonts w:eastAsia="Times New Roman" w:cstheme="minorHAnsi"/>
+          <w:color w:val="24292E"/>
+          <w:sz w:val="24"/>
+          <w:szCs w:val="24"/>
+        </w:rPr>
+        <w:t>it’s not too complicated when creating relevant syntax.</w:t>
+      </w:r>
+    </w:p>
+    <w:p>
+      <w:pPr>
+        <w:pStyle w:val="Heading3"/>
+        <w:shd w:val="clear" w:color="auto" w:fill="FFFFFF"/>
+        <w:spacing w:before="360" w:after="240"/>
+        <w:rPr>
+          <w:rFonts w:ascii="Segoe UI" w:hAnsi="Segoe UI" w:cs="Segoe UI"/>
+          <w:color w:val="24292E"/>
+          <w:sz w:val="30"/>
+          <w:szCs w:val="30"/>
+        </w:rPr>
+      </w:pPr>
+      <w:r>
+        <w:rPr>
+          <w:rFonts w:ascii="Segoe UI" w:hAnsi="Segoe UI" w:cs="Segoe UI"/>
+          <w:color w:val="24292E"/>
+          <w:sz w:val="30"/>
+          <w:szCs w:val="30"/>
+        </w:rPr>
+        <w:lastRenderedPageBreak/>
+        <w:t>Part 5: Critical Reflection</w:t>
+      </w:r>
+    </w:p>
+    <w:p>
+      <w:pPr>
+        <w:pStyle w:val="NormalWeb"/>
+        <w:shd w:val="clear" w:color="auto" w:fill="FFFFFF"/>
+        <w:spacing w:before="0" w:beforeAutospacing="0" w:after="240" w:afterAutospacing="0"/>
+        <w:rPr>
+          <w:rFonts w:ascii="Segoe UI" w:hAnsi="Segoe UI" w:cs="Segoe UI"/>
+          <w:color w:val="24292E"/>
+        </w:rPr>
+      </w:pPr>
+      <w:r>
+        <w:rPr>
+          <w:rFonts w:ascii="Segoe UI" w:hAnsi="Segoe UI" w:cs="Segoe UI"/>
+          <w:color w:val="24292E"/>
+        </w:rPr>
+        <w:t>In your write-up, please answer the following questions:</w:t>
+      </w:r>
+    </w:p>
+    <w:p>
+      <w:pPr>
+        <w:pStyle w:val="NormalWeb"/>
+        <w:numPr>
+          <w:ilvl w:val="0"/>
+          <w:numId w:val="6"/>
+        </w:numPr>
+        <w:shd w:val="clear" w:color="auto" w:fill="FFFFFF"/>
+        <w:spacing w:before="240" w:beforeAutospacing="0" w:after="240" w:afterAutospacing="0"/>
+        <w:rPr>
+          <w:rFonts w:ascii="Segoe UI" w:hAnsi="Segoe UI" w:cs="Segoe UI"/>
+          <w:color w:val="24292E"/>
+        </w:rPr>
+      </w:pPr>
+      <w:r>
+        <w:rPr>
+          <w:rFonts w:ascii="Segoe UI" w:hAnsi="Segoe UI" w:cs="Segoe UI"/>
+          <w:color w:val="24292E"/>
+        </w:rPr>
+        <w:t>From a </w:t>
+      </w:r>
+      <w:r>
+        <w:rPr>
+          <w:rStyle w:val="Emphasis"/>
+          <w:rFonts w:ascii="Segoe UI" w:hAnsi="Segoe UI" w:cs="Segoe UI"/>
+          <w:color w:val="24292E"/>
+        </w:rPr>
+        <w:t>developer’s</w:t>
+      </w:r>
+      <w:r>
+        <w:rPr>
+          <w:rFonts w:ascii="Segoe UI" w:hAnsi="Segoe UI" w:cs="Segoe UI"/>
+          <w:color w:val="24292E"/>
+        </w:rPr>
+        <w:t> stand point – which tool would you rank higher in terms of usability, Collector for ArcGIS or the ODK system? Justify your answer and use terminology from class and readings where appropriate.</w:t>
+      </w:r>
+    </w:p>
+    <w:p>
+      <w:pPr>
+        <w:pStyle w:val="NormalWeb"/>
+        <w:shd w:val="clear" w:color="auto" w:fill="FFFFFF"/>
+        <w:spacing w:before="240" w:beforeAutospacing="0" w:after="240" w:afterAutospacing="0"/>
+        <w:rPr>
+          <w:rFonts w:ascii="Segoe UI" w:hAnsi="Segoe UI" w:cs="Segoe UI"/>
+          <w:color w:val="24292E"/>
+        </w:rPr>
+      </w:pPr>
+      <w:r>
+        <w:rPr>
+          <w:rFonts w:ascii="Segoe UI" w:hAnsi="Segoe UI" w:cs="Segoe UI"/>
+          <w:color w:val="24292E"/>
+        </w:rPr>
+        <w:t>I would prefer to use ODK for it’s ease of use, but there are problems with in app signifiers for both products, so it is very hard to choose. Overall, I believe ODK provides a better service especially with the output data visualization creating a map with the click of a button.</w:t>
       </w:r>
       <w:bookmarkStart w:id="0" w:name="_GoBack"/>
       <w:bookmarkEnd w:id="0"/>
-      <w:r>
-        <w:rPr>
-          <w:rFonts w:eastAsia="Times New Roman" w:cstheme="minorHAnsi"/>
-          <w:color w:val="24292E"/>
-          <w:sz w:val="24"/>
-          <w:szCs w:val="24"/>
-        </w:rPr>
-        <w:t xml:space="preserve">still uncertain what a good practice is for naming fields. It really seems like the best way to name a field is to go with something that is easy to understand, so that if I need to go back to it I will remember what field is being reference and </w:t>
-      </w:r>
-      <w:r>
-        <w:rPr>
-          <w:rFonts w:eastAsia="Times New Roman" w:cstheme="minorHAnsi"/>
-          <w:color w:val="24292E"/>
-          <w:sz w:val="24"/>
-          <w:szCs w:val="24"/>
-        </w:rPr>
-        <w:t>it’s not too complicated when creating relevant syntax.</w:t>
-      </w:r>
+    </w:p>
+    <w:p>
+      <w:pPr>
+        <w:pStyle w:val="NormalWeb"/>
+        <w:numPr>
+          <w:ilvl w:val="0"/>
+          <w:numId w:val="6"/>
+        </w:numPr>
+        <w:shd w:val="clear" w:color="auto" w:fill="FFFFFF"/>
+        <w:spacing w:before="240" w:beforeAutospacing="0" w:after="240" w:afterAutospacing="0"/>
+        <w:rPr>
+          <w:rFonts w:ascii="Segoe UI" w:hAnsi="Segoe UI" w:cs="Segoe UI"/>
+          <w:color w:val="24292E"/>
+        </w:rPr>
+      </w:pPr>
+      <w:r>
+        <w:rPr>
+          <w:rFonts w:ascii="Segoe UI" w:hAnsi="Segoe UI" w:cs="Segoe UI"/>
+          <w:color w:val="24292E"/>
+        </w:rPr>
+        <w:t>From a </w:t>
+      </w:r>
+      <w:r>
+        <w:rPr>
+          <w:rStyle w:val="Emphasis"/>
+          <w:rFonts w:ascii="Segoe UI" w:hAnsi="Segoe UI" w:cs="Segoe UI"/>
+          <w:color w:val="24292E"/>
+        </w:rPr>
+        <w:t>data collector as end user’s</w:t>
+      </w:r>
+      <w:r>
+        <w:rPr>
+          <w:rFonts w:ascii="Segoe UI" w:hAnsi="Segoe UI" w:cs="Segoe UI"/>
+          <w:color w:val="24292E"/>
+        </w:rPr>
+        <w:t> stand point – which tool would you rank higher in terms of usability, Collector for ArcGIS or ODK? Justify your answer and use terminology from class and readings where appropriate.</w:t>
+      </w:r>
+    </w:p>
+    <w:p>
+      <w:pPr>
+        <w:pStyle w:val="NormalWeb"/>
+        <w:numPr>
+          <w:ilvl w:val="0"/>
+          <w:numId w:val="6"/>
+        </w:numPr>
+        <w:shd w:val="clear" w:color="auto" w:fill="FFFFFF"/>
+        <w:spacing w:before="240" w:beforeAutospacing="0" w:after="240" w:afterAutospacing="0"/>
+        <w:rPr>
+          <w:rFonts w:ascii="Segoe UI" w:hAnsi="Segoe UI" w:cs="Segoe UI"/>
+          <w:color w:val="24292E"/>
+        </w:rPr>
+      </w:pPr>
+      <w:r>
+        <w:rPr>
+          <w:rFonts w:ascii="Segoe UI" w:hAnsi="Segoe UI" w:cs="Segoe UI"/>
+          <w:color w:val="24292E"/>
+        </w:rPr>
+        <w:t>From a </w:t>
+      </w:r>
+      <w:r>
+        <w:rPr>
+          <w:rStyle w:val="Emphasis"/>
+          <w:rFonts w:ascii="Segoe UI" w:hAnsi="Segoe UI" w:cs="Segoe UI"/>
+          <w:color w:val="24292E"/>
+        </w:rPr>
+        <w:t>data analyst</w:t>
+      </w:r>
+      <w:r>
+        <w:rPr>
+          <w:rFonts w:ascii="Segoe UI" w:hAnsi="Segoe UI" w:cs="Segoe UI"/>
+          <w:color w:val="24292E"/>
+        </w:rPr>
+        <w:t> point of view, which tool would you rank higher in terms of the data output usability, Collector for ArcGIS or ODK? Justify your answer and use terminology from class and readings where appropriate.</w:t>
+      </w:r>
+    </w:p>
+    <w:p>
+      <w:pPr>
+        <w:pStyle w:val="NormalWeb"/>
+        <w:numPr>
+          <w:ilvl w:val="0"/>
+          <w:numId w:val="6"/>
+        </w:numPr>
+        <w:shd w:val="clear" w:color="auto" w:fill="FFFFFF"/>
+        <w:spacing w:before="240" w:beforeAutospacing="0" w:after="240" w:afterAutospacing="0"/>
+        <w:rPr>
+          <w:rFonts w:ascii="Segoe UI" w:hAnsi="Segoe UI" w:cs="Segoe UI"/>
+          <w:color w:val="24292E"/>
+        </w:rPr>
+      </w:pPr>
+      <w:r>
+        <w:rPr>
+          <w:rFonts w:ascii="Segoe UI" w:hAnsi="Segoe UI" w:cs="Segoe UI"/>
+          <w:color w:val="24292E"/>
+        </w:rPr>
+        <w:t>As we learned in class, ODK’s tools are built to be modular, meaning you can use Build without using Aggregate or vice versa depending on your needs, and you can combine aspects of ODK’s tools with tools from other services. Is there a way in which you might deploy Esri tools in combination with ODK’s tools, using the best aspects of each as they apply to your scenario? Think about all aspects of the process, from data collection to data storage to data analysis and describe how and why you might go about this. If you prefer one complete set of tools over the other and would choose to use only ODK or Esri, justify that choice.</w:t>
+      </w:r>
+    </w:p>
+    <w:p>
+      <w:pPr>
+        <w:pStyle w:val="Heading3"/>
+        <w:shd w:val="clear" w:color="auto" w:fill="FFFFFF"/>
+        <w:spacing w:before="360" w:after="240"/>
+        <w:rPr>
+          <w:rFonts w:ascii="Segoe UI" w:hAnsi="Segoe UI" w:cs="Segoe UI"/>
+          <w:color w:val="24292E"/>
+          <w:sz w:val="30"/>
+          <w:szCs w:val="30"/>
+        </w:rPr>
+      </w:pPr>
+      <w:r>
+        <w:rPr>
+          <w:rFonts w:ascii="Segoe UI" w:hAnsi="Segoe UI" w:cs="Segoe UI"/>
+          <w:color w:val="24292E"/>
+          <w:sz w:val="30"/>
+          <w:szCs w:val="30"/>
+        </w:rPr>
+        <w:t>Deliverables</w:t>
+      </w:r>
+    </w:p>
+    <w:p>
+      <w:pPr>
+        <w:pStyle w:val="NormalWeb"/>
+        <w:shd w:val="clear" w:color="auto" w:fill="FFFFFF"/>
+        <w:spacing w:before="0" w:beforeAutospacing="0" w:after="240" w:afterAutospacing="0"/>
+        <w:rPr>
+          <w:rFonts w:ascii="Segoe UI" w:hAnsi="Segoe UI" w:cs="Segoe UI"/>
+          <w:color w:val="24292E"/>
+        </w:rPr>
+      </w:pPr>
+      <w:r>
+        <w:rPr>
+          <w:rFonts w:ascii="Segoe UI" w:hAnsi="Segoe UI" w:cs="Segoe UI"/>
+          <w:color w:val="24292E"/>
+        </w:rPr>
+        <w:t>Submit your work as attached files on Canvas. You should submit 1 .xml file, 1 screenshot, 1 JSON file, and 1 .docx or .pdf file with answers to all of the questions.</w:t>
+      </w:r>
+    </w:p>
+    <w:p>
+      <w:pPr>
+        <w:pStyle w:val="NormalWeb"/>
+        <w:numPr>
+          <w:ilvl w:val="0"/>
+          <w:numId w:val="7"/>
+        </w:numPr>
+        <w:shd w:val="clear" w:color="auto" w:fill="FFFFFF"/>
+        <w:spacing w:before="240" w:beforeAutospacing="0" w:after="240" w:afterAutospacing="0"/>
+        <w:rPr>
+          <w:rFonts w:ascii="Segoe UI" w:hAnsi="Segoe UI" w:cs="Segoe UI"/>
+          <w:color w:val="24292E"/>
+        </w:rPr>
+      </w:pPr>
+      <w:r>
+        <w:rPr>
+          <w:rFonts w:ascii="Segoe UI" w:hAnsi="Segoe UI" w:cs="Segoe UI"/>
+          <w:color w:val="24292E"/>
+        </w:rPr>
+        <w:t>XML of your Art Survey form (Part 1, step 2)</w:t>
+      </w:r>
+    </w:p>
+    <w:p>
+      <w:pPr>
+        <w:pStyle w:val="NormalWeb"/>
+        <w:numPr>
+          <w:ilvl w:val="0"/>
+          <w:numId w:val="7"/>
+        </w:numPr>
+        <w:shd w:val="clear" w:color="auto" w:fill="FFFFFF"/>
+        <w:spacing w:before="240" w:beforeAutospacing="0" w:after="240" w:afterAutospacing="0"/>
+        <w:rPr>
+          <w:rFonts w:ascii="Segoe UI" w:hAnsi="Segoe UI" w:cs="Segoe UI"/>
+          <w:color w:val="24292E"/>
+        </w:rPr>
+      </w:pPr>
+      <w:r>
+        <w:rPr>
+          <w:rFonts w:ascii="Segoe UI" w:hAnsi="Segoe UI" w:cs="Segoe UI"/>
+          <w:color w:val="24292E"/>
+        </w:rPr>
+        <w:t>Answers to the following questions about XLSForm and your data collection form (Part 1 step 3 and part 2):</w:t>
+      </w:r>
+    </w:p>
+    <w:p>
+      <w:pPr>
+        <w:pStyle w:val="NormalWeb"/>
+        <w:numPr>
+          <w:ilvl w:val="1"/>
+          <w:numId w:val="7"/>
+        </w:numPr>
+        <w:shd w:val="clear" w:color="auto" w:fill="FFFFFF"/>
+        <w:spacing w:before="240" w:beforeAutospacing="0" w:after="240" w:afterAutospacing="0"/>
+        <w:rPr>
+          <w:rFonts w:ascii="Segoe UI" w:hAnsi="Segoe UI" w:cs="Segoe UI"/>
+          <w:color w:val="24292E"/>
+        </w:rPr>
+      </w:pPr>
+      <w:r>
+        <w:rPr>
+          <w:rFonts w:ascii="Segoe UI" w:hAnsi="Segoe UI" w:cs="Segoe UI"/>
+          <w:color w:val="24292E"/>
+        </w:rPr>
+        <w:t xml:space="preserve">What is the default threshold for accuracy at which XLSForm will collect GPS data? Describe the process for changing the accuracy threshold on </w:t>
+      </w:r>
+      <w:r>
+        <w:rPr>
+          <w:rFonts w:ascii="Segoe UI" w:hAnsi="Segoe UI" w:cs="Segoe UI"/>
+          <w:color w:val="24292E"/>
+        </w:rPr>
+        <w:lastRenderedPageBreak/>
+        <w:t>GPS data when editing with Excel. What sheet do you do this in, what columns are required, etc.?</w:t>
+      </w:r>
+    </w:p>
+    <w:p>
+      <w:pPr>
+        <w:pStyle w:val="NormalWeb"/>
+        <w:numPr>
+          <w:ilvl w:val="1"/>
+          <w:numId w:val="7"/>
+        </w:numPr>
+        <w:shd w:val="clear" w:color="auto" w:fill="FFFFFF"/>
+        <w:spacing w:before="240" w:beforeAutospacing="0" w:after="240" w:afterAutospacing="0"/>
+        <w:rPr>
+          <w:rFonts w:ascii="Segoe UI" w:hAnsi="Segoe UI" w:cs="Segoe UI"/>
+          <w:color w:val="24292E"/>
+        </w:rPr>
+      </w:pPr>
+      <w:r>
+        <w:rPr>
+          <w:rFonts w:ascii="Segoe UI" w:hAnsi="Segoe UI" w:cs="Segoe UI"/>
+          <w:color w:val="24292E"/>
+        </w:rPr>
+        <w:t>What are three options that XLSForm makes available for collecting metadata? Would any of these be useful to collect for the data collection scenario you developed for your apps?</w:t>
+      </w:r>
+    </w:p>
+    <w:p>
+      <w:pPr>
+        <w:pStyle w:val="NormalWeb"/>
+        <w:numPr>
+          <w:ilvl w:val="1"/>
+          <w:numId w:val="7"/>
+        </w:numPr>
+        <w:shd w:val="clear" w:color="auto" w:fill="FFFFFF"/>
+        <w:spacing w:before="240" w:beforeAutospacing="0" w:after="240" w:afterAutospacing="0"/>
+        <w:rPr>
+          <w:rFonts w:ascii="Segoe UI" w:hAnsi="Segoe UI" w:cs="Segoe UI"/>
+          <w:color w:val="24292E"/>
+        </w:rPr>
+      </w:pPr>
+      <w:r>
+        <w:rPr>
+          <w:rFonts w:ascii="Segoe UI" w:hAnsi="Segoe UI" w:cs="Segoe UI"/>
+          <w:color w:val="24292E"/>
+        </w:rPr>
+        <w:t>Let’s say you’ve designed a form to use when surveying households that would like to foster rescue cats. Your organization allows each household to foster up to three cats at once, but no more. One of your questions asks how many cats the potential hosts would like to foster, and you need to set the possible responses to be no more than 3. How would you set up this constraint in the Survey form sheet in Excel? Fill in the chart below to establish this constraint:</w:t>
+      </w:r>
+    </w:p>
+    <w:tbl>
+      <w:tblPr>
+        <w:tblW w:w="10245" w:type="dxa"/>
+        <w:tblInd w:w="1440" w:type="dxa"/>
+        <w:tblCellMar>
+          <w:top w:w="15" w:type="dxa"/>
+          <w:left w:w="15" w:type="dxa"/>
+          <w:bottom w:w="15" w:type="dxa"/>
+          <w:right w:w="15" w:type="dxa"/>
+        </w:tblCellMar>
+        <w:tblLook w:val="04A0" w:firstRow="1" w:lastRow="0" w:firstColumn="1" w:lastColumn="0" w:noHBand="0" w:noVBand="1"/>
+      </w:tblPr>
+      <w:tblGrid>
+        <w:gridCol w:w="2123"/>
+        <w:gridCol w:w="2407"/>
+        <w:gridCol w:w="2218"/>
+        <w:gridCol w:w="3497"/>
+      </w:tblGrid>
+      <w:tr>
+        <w:trPr>
+          <w:tblHeader/>
+        </w:trPr>
+        <w:tc>
+          <w:tcPr>
+            <w:tcW w:w="0" w:type="auto"/>
+            <w:tcBorders>
+              <w:top w:val="single" w:sz="6" w:space="0" w:color="DFE2E5"/>
+              <w:left w:val="single" w:sz="6" w:space="0" w:color="DFE2E5"/>
+              <w:bottom w:val="single" w:sz="6" w:space="0" w:color="DFE2E5"/>
+              <w:right w:val="single" w:sz="6" w:space="0" w:color="DFE2E5"/>
+            </w:tcBorders>
+            <w:shd w:val="clear" w:color="auto" w:fill="FFFFFF"/>
+            <w:tcMar>
+              <w:top w:w="90" w:type="dxa"/>
+              <w:left w:w="195" w:type="dxa"/>
+              <w:bottom w:w="90" w:type="dxa"/>
+              <w:right w:w="195" w:type="dxa"/>
+            </w:tcMar>
+            <w:vAlign w:val="center"/>
+            <w:hideMark/>
+          </w:tcPr>
+          <w:p>
+            <w:pPr>
+              <w:spacing w:after="240"/>
+              <w:jc w:val="center"/>
+              <w:rPr>
+                <w:rFonts w:ascii="Times New Roman" w:hAnsi="Times New Roman" w:cs="Times New Roman"/>
+                <w:b/>
+                <w:bCs/>
+              </w:rPr>
+            </w:pPr>
+            <w:r>
+              <w:rPr>
+                <w:b/>
+                <w:bCs/>
+              </w:rPr>
+              <w:t>type</w:t>
+            </w:r>
+          </w:p>
+        </w:tc>
+        <w:tc>
+          <w:tcPr>
+            <w:tcW w:w="0" w:type="auto"/>
+            <w:tcBorders>
+              <w:top w:val="single" w:sz="6" w:space="0" w:color="DFE2E5"/>
+              <w:left w:val="single" w:sz="6" w:space="0" w:color="DFE2E5"/>
+              <w:bottom w:val="single" w:sz="6" w:space="0" w:color="DFE2E5"/>
+              <w:right w:val="single" w:sz="6" w:space="0" w:color="DFE2E5"/>
+            </w:tcBorders>
+            <w:shd w:val="clear" w:color="auto" w:fill="FFFFFF"/>
+            <w:tcMar>
+              <w:top w:w="90" w:type="dxa"/>
+              <w:left w:w="195" w:type="dxa"/>
+              <w:bottom w:w="90" w:type="dxa"/>
+              <w:right w:w="195" w:type="dxa"/>
+            </w:tcMar>
+            <w:vAlign w:val="center"/>
+            <w:hideMark/>
+          </w:tcPr>
+          <w:p>
+            <w:pPr>
+              <w:spacing w:after="240"/>
+              <w:jc w:val="center"/>
+              <w:rPr>
+                <w:b/>
+                <w:bCs/>
+              </w:rPr>
+            </w:pPr>
+            <w:r>
+              <w:rPr>
+                <w:b/>
+                <w:bCs/>
+              </w:rPr>
+              <w:t>name</w:t>
+            </w:r>
+          </w:p>
+        </w:tc>
+        <w:tc>
+          <w:tcPr>
+            <w:tcW w:w="0" w:type="auto"/>
+            <w:tcBorders>
+              <w:top w:val="single" w:sz="6" w:space="0" w:color="DFE2E5"/>
+              <w:left w:val="single" w:sz="6" w:space="0" w:color="DFE2E5"/>
+              <w:bottom w:val="single" w:sz="6" w:space="0" w:color="DFE2E5"/>
+              <w:right w:val="single" w:sz="6" w:space="0" w:color="DFE2E5"/>
+            </w:tcBorders>
+            <w:shd w:val="clear" w:color="auto" w:fill="FFFFFF"/>
+            <w:tcMar>
+              <w:top w:w="90" w:type="dxa"/>
+              <w:left w:w="195" w:type="dxa"/>
+              <w:bottom w:w="90" w:type="dxa"/>
+              <w:right w:w="195" w:type="dxa"/>
+            </w:tcMar>
+            <w:vAlign w:val="center"/>
+            <w:hideMark/>
+          </w:tcPr>
+          <w:p>
+            <w:pPr>
+              <w:spacing w:after="240"/>
+              <w:jc w:val="center"/>
+              <w:rPr>
+                <w:b/>
+                <w:bCs/>
+              </w:rPr>
+            </w:pPr>
+            <w:r>
+              <w:rPr>
+                <w:b/>
+                <w:bCs/>
+              </w:rPr>
+              <w:t>label</w:t>
+            </w:r>
+          </w:p>
+        </w:tc>
+        <w:tc>
+          <w:tcPr>
+            <w:tcW w:w="0" w:type="auto"/>
+            <w:tcBorders>
+              <w:top w:val="single" w:sz="6" w:space="0" w:color="DFE2E5"/>
+              <w:left w:val="single" w:sz="6" w:space="0" w:color="DFE2E5"/>
+              <w:bottom w:val="single" w:sz="6" w:space="0" w:color="DFE2E5"/>
+              <w:right w:val="single" w:sz="6" w:space="0" w:color="DFE2E5"/>
+            </w:tcBorders>
+            <w:shd w:val="clear" w:color="auto" w:fill="FFFFFF"/>
+            <w:tcMar>
+              <w:top w:w="90" w:type="dxa"/>
+              <w:left w:w="195" w:type="dxa"/>
+              <w:bottom w:w="90" w:type="dxa"/>
+              <w:right w:w="195" w:type="dxa"/>
+            </w:tcMar>
+            <w:vAlign w:val="center"/>
+            <w:hideMark/>
+          </w:tcPr>
+          <w:p>
+            <w:pPr>
+              <w:spacing w:after="240"/>
+              <w:jc w:val="center"/>
+              <w:rPr>
+                <w:b/>
+                <w:bCs/>
+              </w:rPr>
+            </w:pPr>
+            <w:r>
+              <w:rPr>
+                <w:b/>
+                <w:bCs/>
+              </w:rPr>
+              <w:t>constraint</w:t>
+            </w:r>
+          </w:p>
+        </w:tc>
+      </w:tr>
+      <w:tr>
+        <w:tc>
+          <w:tcPr>
+            <w:tcW w:w="0" w:type="auto"/>
+            <w:tcBorders>
+              <w:top w:val="single" w:sz="6" w:space="0" w:color="DFE2E5"/>
+              <w:left w:val="single" w:sz="6" w:space="0" w:color="DFE2E5"/>
+              <w:bottom w:val="single" w:sz="6" w:space="0" w:color="DFE2E5"/>
+              <w:right w:val="single" w:sz="6" w:space="0" w:color="DFE2E5"/>
+            </w:tcBorders>
+            <w:shd w:val="clear" w:color="auto" w:fill="FFFFFF"/>
+            <w:tcMar>
+              <w:top w:w="90" w:type="dxa"/>
+              <w:left w:w="195" w:type="dxa"/>
+              <w:bottom w:w="90" w:type="dxa"/>
+              <w:right w:w="195" w:type="dxa"/>
+            </w:tcMar>
+            <w:vAlign w:val="center"/>
+            <w:hideMark/>
+          </w:tcPr>
+          <w:p>
+            <w:pPr>
+              <w:spacing w:after="240"/>
+              <w:jc w:val="center"/>
+              <w:rPr>
+                <w:b/>
+                <w:bCs/>
+              </w:rPr>
+            </w:pPr>
+          </w:p>
+        </w:tc>
+        <w:tc>
+          <w:tcPr>
+            <w:tcW w:w="0" w:type="auto"/>
+            <w:tcBorders>
+              <w:top w:val="single" w:sz="6" w:space="0" w:color="DFE2E5"/>
+              <w:left w:val="single" w:sz="6" w:space="0" w:color="DFE2E5"/>
+              <w:bottom w:val="single" w:sz="6" w:space="0" w:color="DFE2E5"/>
+              <w:right w:val="single" w:sz="6" w:space="0" w:color="DFE2E5"/>
+            </w:tcBorders>
+            <w:shd w:val="clear" w:color="auto" w:fill="FFFFFF"/>
+            <w:tcMar>
+              <w:top w:w="90" w:type="dxa"/>
+              <w:left w:w="195" w:type="dxa"/>
+              <w:bottom w:w="90" w:type="dxa"/>
+              <w:right w:w="195" w:type="dxa"/>
+            </w:tcMar>
+            <w:vAlign w:val="center"/>
+            <w:hideMark/>
+          </w:tcPr>
+          <w:p>
+            <w:pPr>
+              <w:spacing w:after="240"/>
+              <w:rPr>
+                <w:sz w:val="20"/>
+                <w:szCs w:val="20"/>
+              </w:rPr>
+            </w:pPr>
+          </w:p>
+        </w:tc>
+        <w:tc>
+          <w:tcPr>
+            <w:tcW w:w="0" w:type="auto"/>
+            <w:tcBorders>
+              <w:top w:val="single" w:sz="6" w:space="0" w:color="DFE2E5"/>
+              <w:left w:val="single" w:sz="6" w:space="0" w:color="DFE2E5"/>
+              <w:bottom w:val="single" w:sz="6" w:space="0" w:color="DFE2E5"/>
+              <w:right w:val="single" w:sz="6" w:space="0" w:color="DFE2E5"/>
+            </w:tcBorders>
+            <w:shd w:val="clear" w:color="auto" w:fill="FFFFFF"/>
+            <w:tcMar>
+              <w:top w:w="90" w:type="dxa"/>
+              <w:left w:w="195" w:type="dxa"/>
+              <w:bottom w:w="90" w:type="dxa"/>
+              <w:right w:w="195" w:type="dxa"/>
+            </w:tcMar>
+            <w:vAlign w:val="center"/>
+            <w:hideMark/>
+          </w:tcPr>
+          <w:p>
+            <w:pPr>
+              <w:spacing w:after="240"/>
+              <w:rPr>
+                <w:sz w:val="20"/>
+                <w:szCs w:val="20"/>
+              </w:rPr>
+            </w:pPr>
+          </w:p>
+        </w:tc>
+        <w:tc>
+          <w:tcPr>
+            <w:tcW w:w="0" w:type="auto"/>
+            <w:tcBorders>
+              <w:top w:val="single" w:sz="6" w:space="0" w:color="DFE2E5"/>
+              <w:left w:val="single" w:sz="6" w:space="0" w:color="DFE2E5"/>
+              <w:bottom w:val="single" w:sz="6" w:space="0" w:color="DFE2E5"/>
+              <w:right w:val="single" w:sz="6" w:space="0" w:color="DFE2E5"/>
+            </w:tcBorders>
+            <w:shd w:val="clear" w:color="auto" w:fill="FFFFFF"/>
+            <w:tcMar>
+              <w:top w:w="90" w:type="dxa"/>
+              <w:left w:w="195" w:type="dxa"/>
+              <w:bottom w:w="90" w:type="dxa"/>
+              <w:right w:w="195" w:type="dxa"/>
+            </w:tcMar>
+            <w:vAlign w:val="center"/>
+            <w:hideMark/>
+          </w:tcPr>
+          <w:p>
+            <w:pPr>
+              <w:spacing w:after="240"/>
+              <w:rPr>
+                <w:sz w:val="20"/>
+                <w:szCs w:val="20"/>
+              </w:rPr>
+            </w:pPr>
+          </w:p>
+        </w:tc>
+      </w:tr>
+    </w:tbl>
+    <w:p>
+      <w:pPr>
+        <w:pStyle w:val="NormalWeb"/>
+        <w:numPr>
+          <w:ilvl w:val="1"/>
+          <w:numId w:val="7"/>
+        </w:numPr>
+        <w:shd w:val="clear" w:color="auto" w:fill="FFFFFF"/>
+        <w:spacing w:before="240" w:beforeAutospacing="0" w:after="240" w:afterAutospacing="0"/>
+        <w:rPr>
+          <w:rFonts w:ascii="Segoe UI" w:hAnsi="Segoe UI" w:cs="Segoe UI"/>
+          <w:color w:val="24292E"/>
+        </w:rPr>
+      </w:pPr>
+      <w:r>
+        <w:rPr>
+          <w:rFonts w:ascii="Segoe UI" w:hAnsi="Segoe UI" w:cs="Segoe UI"/>
+          <w:color w:val="24292E"/>
+        </w:rPr>
+        <w:t>Did you make any changes in your form between Lab 3 and Lab 4? If so, why? Were they changes that were necessary because of the technological differences between the ArcGIS tools and the ODK tools, or were they changes you decided to make for some other reason? If there are any differences between your forms in these two labs, I expect to see them explained and justified here.</w:t>
+      </w:r>
+    </w:p>
+    <w:p>
+      <w:pPr>
+        <w:pStyle w:val="NormalWeb"/>
+        <w:numPr>
+          <w:ilvl w:val="0"/>
+          <w:numId w:val="7"/>
+        </w:numPr>
+        <w:shd w:val="clear" w:color="auto" w:fill="FFFFFF"/>
+        <w:spacing w:before="240" w:beforeAutospacing="0" w:after="240" w:afterAutospacing="0"/>
+        <w:rPr>
+          <w:rFonts w:ascii="Segoe UI" w:hAnsi="Segoe UI" w:cs="Segoe UI"/>
+          <w:color w:val="24292E"/>
+        </w:rPr>
+      </w:pPr>
+      <w:r>
+        <w:rPr>
+          <w:rFonts w:ascii="Segoe UI" w:hAnsi="Segoe UI" w:cs="Segoe UI"/>
+          <w:color w:val="24292E"/>
+        </w:rPr>
+        <w:t>Screenshot of your form uploaded to Aggregate (Part 3, step 2)</w:t>
+      </w:r>
+    </w:p>
+    <w:p>
+      <w:pPr>
+        <w:pStyle w:val="NormalWeb"/>
+        <w:numPr>
+          <w:ilvl w:val="0"/>
+          <w:numId w:val="7"/>
+        </w:numPr>
+        <w:shd w:val="clear" w:color="auto" w:fill="FFFFFF"/>
+        <w:spacing w:before="240" w:beforeAutospacing="0" w:after="240" w:afterAutospacing="0"/>
+        <w:rPr>
+          <w:rFonts w:ascii="Segoe UI" w:hAnsi="Segoe UI" w:cs="Segoe UI"/>
+          <w:color w:val="24292E"/>
+        </w:rPr>
+      </w:pPr>
+      <w:r>
+        <w:rPr>
+          <w:rFonts w:ascii="Segoe UI" w:hAnsi="Segoe UI" w:cs="Segoe UI"/>
+          <w:color w:val="24292E"/>
+        </w:rPr>
+        <w:t>JSON file of your exported form submissions (Part 4, step 2)</w:t>
+      </w:r>
+    </w:p>
+    <w:p>
+      <w:pPr>
+        <w:pStyle w:val="NormalWeb"/>
+        <w:numPr>
+          <w:ilvl w:val="0"/>
+          <w:numId w:val="7"/>
+        </w:numPr>
+        <w:shd w:val="clear" w:color="auto" w:fill="FFFFFF"/>
+        <w:spacing w:before="240" w:beforeAutospacing="0" w:after="240" w:afterAutospacing="0"/>
+        <w:rPr>
+          <w:rFonts w:ascii="Segoe UI" w:hAnsi="Segoe UI" w:cs="Segoe UI"/>
+          <w:color w:val="24292E"/>
+        </w:rPr>
+      </w:pPr>
+      <w:r>
+        <w:rPr>
+          <w:rFonts w:ascii="Segoe UI" w:hAnsi="Segoe UI" w:cs="Segoe UI"/>
+          <w:color w:val="24292E"/>
+        </w:rPr>
+        <w:t>Answers to the following questions (Part 5):</w:t>
+      </w:r>
+    </w:p>
+    <w:p>
+      <w:pPr>
+        <w:numPr>
+          <w:ilvl w:val="1"/>
+          <w:numId w:val="7"/>
+        </w:numPr>
+        <w:shd w:val="clear" w:color="auto" w:fill="FFFFFF"/>
+        <w:spacing w:before="100" w:beforeAutospacing="1" w:after="100" w:afterAutospacing="1" w:line="240" w:lineRule="auto"/>
+        <w:rPr>
+          <w:rFonts w:ascii="Segoe UI" w:hAnsi="Segoe UI" w:cs="Segoe UI"/>
+          <w:color w:val="24292E"/>
+        </w:rPr>
+      </w:pPr>
+      <w:r>
+        <w:rPr>
+          <w:rFonts w:ascii="Segoe UI" w:hAnsi="Segoe UI" w:cs="Segoe UI"/>
+          <w:color w:val="24292E"/>
+        </w:rPr>
+        <w:t>From a </w:t>
+      </w:r>
+      <w:r>
+        <w:rPr>
+          <w:rStyle w:val="Emphasis"/>
+          <w:rFonts w:ascii="Segoe UI" w:hAnsi="Segoe UI" w:cs="Segoe UI"/>
+          <w:color w:val="24292E"/>
+        </w:rPr>
+        <w:t>developer’s</w:t>
+      </w:r>
+      <w:r>
+        <w:rPr>
+          <w:rFonts w:ascii="Segoe UI" w:hAnsi="Segoe UI" w:cs="Segoe UI"/>
+          <w:color w:val="24292E"/>
+        </w:rPr>
+        <w:t> stand point – which tool would you rank higher in terms of usability, Collector for ArcGIS or the ODK system? Justify your answer and use terminology from class and readings where appropriate.</w:t>
+      </w:r>
+    </w:p>
+    <w:p>
+      <w:pPr>
+        <w:numPr>
+          <w:ilvl w:val="1"/>
+          <w:numId w:val="7"/>
+        </w:numPr>
+        <w:shd w:val="clear" w:color="auto" w:fill="FFFFFF"/>
+        <w:spacing w:before="60" w:after="100" w:afterAutospacing="1" w:line="240" w:lineRule="auto"/>
+        <w:rPr>
+          <w:rFonts w:ascii="Segoe UI" w:hAnsi="Segoe UI" w:cs="Segoe UI"/>
+          <w:color w:val="24292E"/>
+        </w:rPr>
+      </w:pPr>
+      <w:r>
+        <w:rPr>
+          <w:rFonts w:ascii="Segoe UI" w:hAnsi="Segoe UI" w:cs="Segoe UI"/>
+          <w:color w:val="24292E"/>
+        </w:rPr>
+        <w:t>From a </w:t>
+      </w:r>
+      <w:r>
+        <w:rPr>
+          <w:rStyle w:val="Emphasis"/>
+          <w:rFonts w:ascii="Segoe UI" w:hAnsi="Segoe UI" w:cs="Segoe UI"/>
+          <w:color w:val="24292E"/>
+        </w:rPr>
+        <w:t>data collector as end user’s</w:t>
+      </w:r>
+      <w:r>
+        <w:rPr>
+          <w:rFonts w:ascii="Segoe UI" w:hAnsi="Segoe UI" w:cs="Segoe UI"/>
+          <w:color w:val="24292E"/>
+        </w:rPr>
+        <w:t> stand point – which tool would you rank higher in terms of usability, Collector for ArcGIS or ODK? Justify your answer and use terminology from class and readings where appropriate</w:t>
+      </w:r>
+    </w:p>
+    <w:p>
+      <w:pPr>
+        <w:numPr>
+          <w:ilvl w:val="1"/>
+          <w:numId w:val="7"/>
+        </w:numPr>
+        <w:shd w:val="clear" w:color="auto" w:fill="FFFFFF"/>
+        <w:spacing w:before="60" w:after="100" w:afterAutospacing="1" w:line="240" w:lineRule="auto"/>
+        <w:rPr>
+          <w:rFonts w:ascii="Segoe UI" w:hAnsi="Segoe UI" w:cs="Segoe UI"/>
+          <w:color w:val="24292E"/>
+        </w:rPr>
+      </w:pPr>
+      <w:r>
+        <w:rPr>
+          <w:rFonts w:ascii="Segoe UI" w:hAnsi="Segoe UI" w:cs="Segoe UI"/>
+          <w:color w:val="24292E"/>
+        </w:rPr>
+        <w:t>From a </w:t>
+      </w:r>
+      <w:r>
+        <w:rPr>
+          <w:rStyle w:val="Emphasis"/>
+          <w:rFonts w:ascii="Segoe UI" w:hAnsi="Segoe UI" w:cs="Segoe UI"/>
+          <w:color w:val="24292E"/>
+        </w:rPr>
+        <w:t>data analyst</w:t>
+      </w:r>
+      <w:r>
+        <w:rPr>
+          <w:rFonts w:ascii="Segoe UI" w:hAnsi="Segoe UI" w:cs="Segoe UI"/>
+          <w:color w:val="24292E"/>
+        </w:rPr>
+        <w:t> point of view, which tool would you rank higher in terms of the data output usability, Collector for ArcGIS or ODK? Justify your answer and use terminology from class and readings where appropriate.</w:t>
+      </w:r>
+    </w:p>
+    <w:p>
+      <w:pPr>
+        <w:numPr>
+          <w:ilvl w:val="1"/>
+          <w:numId w:val="7"/>
+        </w:numPr>
+        <w:shd w:val="clear" w:color="auto" w:fill="FFFFFF"/>
+        <w:spacing w:before="60" w:after="100" w:afterAutospacing="1" w:line="240" w:lineRule="auto"/>
+        <w:rPr>
+          <w:rFonts w:ascii="Segoe UI" w:hAnsi="Segoe UI" w:cs="Segoe UI"/>
+          <w:color w:val="24292E"/>
+        </w:rPr>
+      </w:pPr>
+      <w:r>
+        <w:rPr>
+          <w:rFonts w:ascii="Segoe UI" w:hAnsi="Segoe UI" w:cs="Segoe UI"/>
+          <w:color w:val="24292E"/>
+        </w:rPr>
+        <w:t xml:space="preserve">As we learned in class, ODK’s tools are built to be modular, meaning you can use Build without using Aggregate or vice versa depending on your needs, and you </w:t>
+      </w:r>
+      <w:r>
+        <w:rPr>
+          <w:rFonts w:ascii="Segoe UI" w:hAnsi="Segoe UI" w:cs="Segoe UI"/>
+          <w:color w:val="24292E"/>
+        </w:rPr>
+        <w:lastRenderedPageBreak/>
+        <w:t>can combine aspects of ODK’s tools with tools from other services. Is there a way in which you might deploy Esri tools in combination with ODK’s tools, using the best aspects of each as they apply to your scenario? Think about all aspects of the process, from data collection to data storage to data analysis and describe how and why you might go about this. If you prefer one complete set of tools over the other and would choose to use only ODK or Esri, justify that choice.</w:t>
+      </w:r>
+    </w:p>
+    <w:p>
+      <w:pPr>
+        <w:shd w:val="clear" w:color="auto" w:fill="FFFFFF"/>
+        <w:spacing w:before="60" w:after="100" w:afterAutospacing="1" w:line="240" w:lineRule="auto"/>
+        <w:rPr>
+          <w:rFonts w:eastAsia="Times New Roman" w:cstheme="minorHAnsi"/>
+          <w:color w:val="24292E"/>
+          <w:sz w:val="24"/>
+          <w:szCs w:val="24"/>
+        </w:rPr>
+      </w:pPr>
     </w:p>
     <w:sectPr>
       <w:pgSz w:w="12240" w:h="15840"/>
@@ -1759,7 +2412,7 @@
 </file>
 
 <file path=word/numbering.xml><?xml version="1.0" encoding="utf-8"?>
-<w:numbering xmlns:wpc="http://schemas.microsoft.com/office/word/2010/wordprocessingCanvas" xmlns:cx="http://schemas.microsoft.com/office/drawing/2014/chartex" xmlns:cx1="http://schemas.microsoft.com/office/drawing/2015/9/8/chartex" xmlns:mc="http://schemas.openxmlformats.org/markup-compatibility/2006" xmlns:o="urn:schemas-microsoft-com:office:office" xmlns:r="http://schemas.openxmlformats.org/officeDocument/2006/relationships" xmlns:m="http://schemas.openxmlformats.org/officeDocument/2006/math" xmlns:v="urn:schemas-microsoft-com:vml" xmlns:wp14="http://schemas.microsoft.com/office/word/2010/wordprocessingDrawing" xmlns:wp="http://schemas.openxmlformats.org/drawingml/2006/wordprocessingDrawing" xmlns:w10="urn:schemas-microsoft-com:office:word" xmlns:w="http://schemas.openxmlformats.org/wordprocessingml/2006/main" xmlns:w14="http://schemas.microsoft.com/office/word/2010/wordml" xmlns:w15="http://schemas.microsoft.com/office/word/2012/wordml" xmlns:w16se="http://schemas.microsoft.com/office/word/2015/wordml/symex" xmlns:wpg="http://schemas.microsoft.com/office/word/2010/wordprocessingGroup" xmlns:wpi="http://schemas.microsoft.com/office/word/2010/wordprocessingInk" xmlns:wne="http://schemas.microsoft.com/office/word/2006/wordml" xmlns:wps="http://schemas.microsoft.com/office/word/2010/wordprocessingShape" mc:Ignorable="w14 w15 w16se wp14">
+<w:numbering xmlns:wpc="http://schemas.microsoft.com/office/word/2010/wordprocessingCanvas" xmlns:cx="http://schemas.microsoft.com/office/drawing/2014/chartex" xmlns:cx1="http://schemas.microsoft.com/office/drawing/2015/9/8/chartex" xmlns:cx2="http://schemas.microsoft.com/office/drawing/2015/10/21/chartex" xmlns:cx3="http://schemas.microsoft.com/office/drawing/2016/5/9/chartex" xmlns:cx4="http://schemas.microsoft.com/office/drawing/2016/5/10/chartex" xmlns:cx5="http://schemas.microsoft.com/office/drawing/2016/5/11/chartex" xmlns:cx6="http://schemas.microsoft.com/office/drawing/2016/5/12/chartex" xmlns:cx7="http://schemas.microsoft.com/office/drawing/2016/5/13/chartex" xmlns:cx8="http://schemas.microsoft.com/office/drawing/2016/5/14/chartex" xmlns:mc="http://schemas.openxmlformats.org/markup-compatibility/2006" xmlns:aink="http://schemas.microsoft.com/office/drawing/2016/ink" xmlns:am3d="http://schemas.microsoft.com/office/drawing/2017/model3d" xmlns:o="urn:schemas-microsoft-com:office:office" xmlns:r="http://schemas.openxmlformats.org/officeDocument/2006/relationships" xmlns:m="http://schemas.openxmlformats.org/officeDocument/2006/math" xmlns:v="urn:schemas-microsoft-com:vml" xmlns:wp14="http://schemas.microsoft.com/office/word/2010/wordprocessingDrawing" xmlns:wp="http://schemas.openxmlformats.org/drawingml/2006/wordprocessingDrawing" xmlns:w10="urn:schemas-microsoft-com:office:word" xmlns:w="http://schemas.openxmlformats.org/wordprocessingml/2006/main" xmlns:w14="http://schemas.microsoft.com/office/word/2010/wordml" xmlns:w15="http://schemas.microsoft.com/office/word/2012/wordml" xmlns:w16cid="http://schemas.microsoft.com/office/word/2016/wordml/cid" xmlns:w16se="http://schemas.microsoft.com/office/word/2015/wordml/symex" xmlns:wpg="http://schemas.microsoft.com/office/word/2010/wordprocessingGroup" xmlns:wpi="http://schemas.microsoft.com/office/word/2010/wordprocessingInk" xmlns:wne="http://schemas.microsoft.com/office/word/2006/wordml" xmlns:wps="http://schemas.microsoft.com/office/word/2010/wordprocessingShape" mc:Ignorable="w14 w15 w16se w16cid wp14">
   <w:abstractNum w:abstractNumId="0" w15:restartNumberingAfterBreak="0">
     <w:nsid w:val="012474C2"/>
     <w:multiLevelType w:val="hybridMultilevel"/>
@@ -1874,6 +2527,151 @@
     </w:lvl>
   </w:abstractNum>
   <w:abstractNum w:abstractNumId="1" w15:restartNumberingAfterBreak="0">
+    <w:nsid w:val="0EFF7014"/>
+    <w:multiLevelType w:val="multilevel"/>
+    <w:tmpl w:val="17882A88"/>
+    <w:lvl w:ilvl="0">
+      <w:start w:val="1"/>
+      <w:numFmt w:val="bullet"/>
+      <w:lvlText w:val=""/>
+      <w:lvlJc w:val="left"/>
+      <w:pPr>
+        <w:tabs>
+          <w:tab w:val="num" w:pos="720"/>
+        </w:tabs>
+        <w:ind w:left="720" w:hanging="360"/>
+      </w:pPr>
+      <w:rPr>
+        <w:rFonts w:ascii="Symbol" w:hAnsi="Symbol" w:hint="default"/>
+        <w:sz w:val="20"/>
+      </w:rPr>
+    </w:lvl>
+    <w:lvl w:ilvl="1">
+      <w:start w:val="1"/>
+      <w:numFmt w:val="lowerRoman"/>
+      <w:lvlText w:val="%2."/>
+      <w:lvlJc w:val="right"/>
+      <w:pPr>
+        <w:tabs>
+          <w:tab w:val="num" w:pos="1440"/>
+        </w:tabs>
+        <w:ind w:left="1440" w:hanging="360"/>
+      </w:pPr>
+    </w:lvl>
+    <w:lvl w:ilvl="2" w:tentative="1">
+      <w:start w:val="1"/>
+      <w:numFmt w:val="bullet"/>
+      <w:lvlText w:val=""/>
+      <w:lvlJc w:val="left"/>
+      <w:pPr>
+        <w:tabs>
+          <w:tab w:val="num" w:pos="2160"/>
+        </w:tabs>
+        <w:ind w:left="2160" w:hanging="360"/>
+      </w:pPr>
+      <w:rPr>
+        <w:rFonts w:ascii="Wingdings" w:hAnsi="Wingdings" w:hint="default"/>
+        <w:sz w:val="20"/>
+      </w:rPr>
+    </w:lvl>
+    <w:lvl w:ilvl="3" w:tentative="1">
+      <w:start w:val="1"/>
+      <w:numFmt w:val="bullet"/>
+      <w:lvlText w:val=""/>
+      <w:lvlJc w:val="left"/>
+      <w:pPr>
+        <w:tabs>
+          <w:tab w:val="num" w:pos="2880"/>
+        </w:tabs>
+        <w:ind w:left="2880" w:hanging="360"/>
+      </w:pPr>
+      <w:rPr>
+        <w:rFonts w:ascii="Wingdings" w:hAnsi="Wingdings" w:hint="default"/>
+        <w:sz w:val="20"/>
+      </w:rPr>
+    </w:lvl>
+    <w:lvl w:ilvl="4" w:tentative="1">
+      <w:start w:val="1"/>
+      <w:numFmt w:val="bullet"/>
+      <w:lvlText w:val=""/>
+      <w:lvlJc w:val="left"/>
+      <w:pPr>
+        <w:tabs>
+          <w:tab w:val="num" w:pos="3600"/>
+        </w:tabs>
+        <w:ind w:left="3600" w:hanging="360"/>
+      </w:pPr>
+      <w:rPr>
+        <w:rFonts w:ascii="Wingdings" w:hAnsi="Wingdings" w:hint="default"/>
+        <w:sz w:val="20"/>
+      </w:rPr>
+    </w:lvl>
+    <w:lvl w:ilvl="5" w:tentative="1">
+      <w:start w:val="1"/>
+      <w:numFmt w:val="bullet"/>
+      <w:lvlText w:val=""/>
+      <w:lvlJc w:val="left"/>
+      <w:pPr>
+        <w:tabs>
+          <w:tab w:val="num" w:pos="4320"/>
+        </w:tabs>
+        <w:ind w:left="4320" w:hanging="360"/>
+      </w:pPr>
+      <w:rPr>
+        <w:rFonts w:ascii="Wingdings" w:hAnsi="Wingdings" w:hint="default"/>
+        <w:sz w:val="20"/>
+      </w:rPr>
+    </w:lvl>
+    <w:lvl w:ilvl="6" w:tentative="1">
+      <w:start w:val="1"/>
+      <w:numFmt w:val="bullet"/>
+      <w:lvlText w:val=""/>
+      <w:lvlJc w:val="left"/>
+      <w:pPr>
+        <w:tabs>
+          <w:tab w:val="num" w:pos="5040"/>
+        </w:tabs>
+        <w:ind w:left="5040" w:hanging="360"/>
+      </w:pPr>
+      <w:rPr>
+        <w:rFonts w:ascii="Wingdings" w:hAnsi="Wingdings" w:hint="default"/>
+        <w:sz w:val="20"/>
+      </w:rPr>
+    </w:lvl>
+    <w:lvl w:ilvl="7" w:tentative="1">
+      <w:start w:val="1"/>
+      <w:numFmt w:val="bullet"/>
+      <w:lvlText w:val=""/>
+      <w:lvlJc w:val="left"/>
+      <w:pPr>
+        <w:tabs>
+          <w:tab w:val="num" w:pos="5760"/>
+        </w:tabs>
+        <w:ind w:left="5760" w:hanging="360"/>
+      </w:pPr>
+      <w:rPr>
+        <w:rFonts w:ascii="Wingdings" w:hAnsi="Wingdings" w:hint="default"/>
+        <w:sz w:val="20"/>
+      </w:rPr>
+    </w:lvl>
+    <w:lvl w:ilvl="8" w:tentative="1">
+      <w:start w:val="1"/>
+      <w:numFmt w:val="bullet"/>
+      <w:lvlText w:val=""/>
+      <w:lvlJc w:val="left"/>
+      <w:pPr>
+        <w:tabs>
+          <w:tab w:val="num" w:pos="6480"/>
+        </w:tabs>
+        <w:ind w:left="6480" w:hanging="360"/>
+      </w:pPr>
+      <w:rPr>
+        <w:rFonts w:ascii="Wingdings" w:hAnsi="Wingdings" w:hint="default"/>
+        <w:sz w:val="20"/>
+      </w:rPr>
+    </w:lvl>
+  </w:abstractNum>
+  <w:abstractNum w:abstractNumId="2" w15:restartNumberingAfterBreak="0">
     <w:nsid w:val="19A63CA8"/>
     <w:multiLevelType w:val="hybridMultilevel"/>
     <w:tmpl w:val="6A6E7F92"/>
@@ -1959,7 +2757,7 @@
       </w:pPr>
     </w:lvl>
   </w:abstractNum>
-  <w:abstractNum w:abstractNumId="2" w15:restartNumberingAfterBreak="0">
+  <w:abstractNum w:abstractNumId="3" w15:restartNumberingAfterBreak="0">
     <w:nsid w:val="36EE1990"/>
     <w:multiLevelType w:val="hybridMultilevel"/>
     <w:tmpl w:val="C47E928A"/>
@@ -2045,7 +2843,7 @@
       </w:pPr>
     </w:lvl>
   </w:abstractNum>
-  <w:abstractNum w:abstractNumId="3" w15:restartNumberingAfterBreak="0">
+  <w:abstractNum w:abstractNumId="4" w15:restartNumberingAfterBreak="0">
     <w:nsid w:val="60421118"/>
     <w:multiLevelType w:val="multilevel"/>
     <w:tmpl w:val="7D72E850"/>
@@ -2194,7 +2992,120 @@
       </w:rPr>
     </w:lvl>
   </w:abstractNum>
-  <w:abstractNum w:abstractNumId="4" w15:restartNumberingAfterBreak="0">
+  <w:abstractNum w:abstractNumId="5" w15:restartNumberingAfterBreak="0">
+    <w:nsid w:val="64833DAA"/>
+    <w:multiLevelType w:val="multilevel"/>
+    <w:tmpl w:val="B1361454"/>
+    <w:lvl w:ilvl="0">
+      <w:start w:val="1"/>
+      <w:numFmt w:val="decimal"/>
+      <w:lvlText w:val="%1."/>
+      <w:lvlJc w:val="left"/>
+      <w:pPr>
+        <w:tabs>
+          <w:tab w:val="num" w:pos="720"/>
+        </w:tabs>
+        <w:ind w:left="720" w:hanging="360"/>
+      </w:pPr>
+    </w:lvl>
+    <w:lvl w:ilvl="1">
+      <w:start w:val="1"/>
+      <w:numFmt w:val="decimal"/>
+      <w:lvlText w:val="%2."/>
+      <w:lvlJc w:val="left"/>
+      <w:pPr>
+        <w:tabs>
+          <w:tab w:val="num" w:pos="1440"/>
+        </w:tabs>
+        <w:ind w:left="1440" w:hanging="360"/>
+      </w:pPr>
+    </w:lvl>
+    <w:lvl w:ilvl="2" w:tentative="1">
+      <w:start w:val="1"/>
+      <w:numFmt w:val="decimal"/>
+      <w:lvlText w:val="%3."/>
+      <w:lvlJc w:val="left"/>
+      <w:pPr>
+        <w:tabs>
+          <w:tab w:val="num" w:pos="2160"/>
+        </w:tabs>
+        <w:ind w:left="2160" w:hanging="360"/>
+      </w:pPr>
+    </w:lvl>
+    <w:lvl w:ilvl="3" w:tentative="1">
+      <w:start w:val="1"/>
+      <w:numFmt w:val="decimal"/>
+      <w:lvlText w:val="%4."/>
+      <w:lvlJc w:val="left"/>
+      <w:pPr>
+        <w:tabs>
+          <w:tab w:val="num" w:pos="2880"/>
+        </w:tabs>
+        <w:ind w:left="2880" w:hanging="360"/>
+      </w:pPr>
+    </w:lvl>
+    <w:lvl w:ilvl="4" w:tentative="1">
+      <w:start w:val="1"/>
+      <w:numFmt w:val="decimal"/>
+      <w:lvlText w:val="%5."/>
+      <w:lvlJc w:val="left"/>
+      <w:pPr>
+        <w:tabs>
+          <w:tab w:val="num" w:pos="3600"/>
+        </w:tabs>
+        <w:ind w:left="3600" w:hanging="360"/>
+      </w:pPr>
+    </w:lvl>
+    <w:lvl w:ilvl="5" w:tentative="1">
+      <w:start w:val="1"/>
+      <w:numFmt w:val="decimal"/>
+      <w:lvlText w:val="%6."/>
+      <w:lvlJc w:val="left"/>
+      <w:pPr>
+        <w:tabs>
+          <w:tab w:val="num" w:pos="4320"/>
+        </w:tabs>
+        <w:ind w:left="4320" w:hanging="360"/>
+      </w:pPr>
+    </w:lvl>
+    <w:lvl w:ilvl="6" w:tentative="1">
+      <w:start w:val="1"/>
+      <w:numFmt w:val="decimal"/>
+      <w:lvlText w:val="%7."/>
+      <w:lvlJc w:val="left"/>
+      <w:pPr>
+        <w:tabs>
+          <w:tab w:val="num" w:pos="5040"/>
+        </w:tabs>
+        <w:ind w:left="5040" w:hanging="360"/>
+      </w:pPr>
+    </w:lvl>
+    <w:lvl w:ilvl="7" w:tentative="1">
+      <w:start w:val="1"/>
+      <w:numFmt w:val="decimal"/>
+      <w:lvlText w:val="%8."/>
+      <w:lvlJc w:val="left"/>
+      <w:pPr>
+        <w:tabs>
+          <w:tab w:val="num" w:pos="5760"/>
+        </w:tabs>
+        <w:ind w:left="5760" w:hanging="360"/>
+      </w:pPr>
+    </w:lvl>
+    <w:lvl w:ilvl="8" w:tentative="1">
+      <w:start w:val="1"/>
+      <w:numFmt w:val="decimal"/>
+      <w:lvlText w:val="%9."/>
+      <w:lvlJc w:val="left"/>
+      <w:pPr>
+        <w:tabs>
+          <w:tab w:val="num" w:pos="6480"/>
+        </w:tabs>
+        <w:ind w:left="6480" w:hanging="360"/>
+      </w:pPr>
+    </w:lvl>
+  </w:abstractNum>
+  <w:abstractNum w:abstractNumId="6" w15:restartNumberingAfterBreak="0">
     <w:nsid w:val="79FB6CFD"/>
     <w:multiLevelType w:val="multilevel"/>
     <w:tmpl w:val="F5CC3F1C"/>
@@ -2308,25 +3219,31 @@
     </w:lvl>
   </w:abstractNum>
   <w:num w:numId="1">
-    <w:abstractNumId w:val="3"/>
+    <w:abstractNumId w:val="4"/>
   </w:num>
   <w:num w:numId="2">
-    <w:abstractNumId w:val="4"/>
+    <w:abstractNumId w:val="6"/>
   </w:num>
   <w:num w:numId="3">
-    <w:abstractNumId w:val="1"/>
+    <w:abstractNumId w:val="2"/>
   </w:num>
   <w:num w:numId="4">
-    <w:abstractNumId w:val="2"/>
+    <w:abstractNumId w:val="3"/>
   </w:num>
   <w:num w:numId="5">
     <w:abstractNumId w:val="0"/>
+  </w:num>
+  <w:num w:numId="6">
+    <w:abstractNumId w:val="5"/>
+  </w:num>
+  <w:num w:numId="7">
+    <w:abstractNumId w:val="1"/>
   </w:num>
 </w:numbering>
 </file>
 
 <file path=word/styles.xml><?xml version="1.0" encoding="utf-8"?>
-<w:styles xmlns:mc="http://schemas.openxmlformats.org/markup-compatibility/2006" xmlns:r="http://schemas.openxmlformats.org/officeDocument/2006/relationships" xmlns:w="http://schemas.openxmlformats.org/wordprocessingml/2006/main" xmlns:w14="http://schemas.microsoft.com/office/word/2010/wordml" xmlns:w15="http://schemas.microsoft.com/office/word/2012/wordml" xmlns:w16se="http://schemas.microsoft.com/office/word/2015/wordml/symex" mc:Ignorable="w14 w15 w16se">
+<w:styles xmlns:mc="http://schemas.openxmlformats.org/markup-compatibility/2006" xmlns:r="http://schemas.openxmlformats.org/officeDocument/2006/relationships" xmlns:w="http://schemas.openxmlformats.org/wordprocessingml/2006/main" xmlns:w14="http://schemas.microsoft.com/office/word/2010/wordml" xmlns:w15="http://schemas.microsoft.com/office/word/2012/wordml" xmlns:w16cid="http://schemas.microsoft.com/office/word/2016/wordml/cid" xmlns:w16se="http://schemas.microsoft.com/office/word/2015/wordml/symex" mc:Ignorable="w14 w15 w16se w16cid">
   <w:docDefaults>
     <w:rPrDefault>
       <w:rPr>
@@ -2342,7 +3259,7 @@
       </w:pPr>
     </w:pPrDefault>
   </w:docDefaults>
-  <w:latentStyles w:defLockedState="0" w:defUIPriority="99" w:defSemiHidden="0" w:defUnhideWhenUsed="0" w:defQFormat="0" w:count="371">
+  <w:latentStyles w:defLockedState="0" w:defUIPriority="99" w:defSemiHidden="0" w:defUnhideWhenUsed="0" w:defQFormat="0" w:count="376">
     <w:lsdException w:name="Normal" w:uiPriority="0" w:qFormat="1"/>
     <w:lsdException w:name="heading 1" w:uiPriority="9" w:qFormat="1"/>
     <w:lsdException w:name="heading 2" w:semiHidden="1" w:uiPriority="9" w:unhideWhenUsed="1" w:qFormat="1"/>
@@ -2448,7 +3365,6 @@
     <w:lsdException w:name="HTML Sample" w:semiHidden="1" w:unhideWhenUsed="1"/>
     <w:lsdException w:name="HTML Typewriter" w:semiHidden="1" w:unhideWhenUsed="1"/>
     <w:lsdException w:name="HTML Variable" w:semiHidden="1" w:unhideWhenUsed="1"/>
-    <w:lsdException w:name="Normal Table" w:semiHidden="1" w:unhideWhenUsed="1"/>
     <w:lsdException w:name="annotation subject" w:semiHidden="1" w:unhideWhenUsed="1"/>
     <w:lsdException w:name="No List" w:semiHidden="1" w:unhideWhenUsed="1"/>
     <w:lsdException w:name="Outline List 1" w:semiHidden="1" w:unhideWhenUsed="1"/>
@@ -2491,11 +3407,8 @@
     <w:lsdException w:name="Table Contemporary" w:semiHidden="1" w:unhideWhenUsed="1"/>
     <w:lsdException w:name="Table Elegant" w:semiHidden="1" w:unhideWhenUsed="1"/>
     <w:lsdException w:name="Table Professional" w:semiHidden="1" w:unhideWhenUsed="1"/>
-    <w:lsdException w:name="Table Subtle 1" w:semiHidden="1" w:unhideWhenUsed="1"/>
     <w:lsdException w:name="Table Subtle 2" w:semiHidden="1" w:unhideWhenUsed="1"/>
     <w:lsdException w:name="Table Web 1" w:semiHidden="1" w:unhideWhenUsed="1"/>
-    <w:lsdException w:name="Table Web 2" w:semiHidden="1" w:unhideWhenUsed="1"/>
-    <w:lsdException w:name="Table Web 3" w:semiHidden="1" w:unhideWhenUsed="1"/>
     <w:lsdException w:name="Balloon Text" w:semiHidden="1" w:unhideWhenUsed="1"/>
     <w:lsdException w:name="Table Grid" w:uiPriority="39"/>
     <w:lsdException w:name="Table Theme" w:semiHidden="1" w:unhideWhenUsed="1"/>
@@ -2714,10 +3627,38 @@
     <w:lsdException w:name="List Table 5 Dark Accent 6" w:uiPriority="50"/>
     <w:lsdException w:name="List Table 6 Colorful Accent 6" w:uiPriority="51"/>
     <w:lsdException w:name="List Table 7 Colorful Accent 6" w:uiPriority="52"/>
+    <w:lsdException w:name="Mention" w:semiHidden="1" w:unhideWhenUsed="1"/>
+    <w:lsdException w:name="Smart Hyperlink" w:semiHidden="1" w:unhideWhenUsed="1"/>
+    <w:lsdException w:name="Hashtag" w:semiHidden="1" w:unhideWhenUsed="1"/>
+    <w:lsdException w:name="Unresolved Mention" w:semiHidden="1" w:unhideWhenUsed="1"/>
+    <w:lsdException w:name="Smart Link" w:semiHidden="1" w:unhideWhenUsed="1"/>
   </w:latentStyles>
   <w:style w:type="paragraph" w:default="1" w:styleId="Normal">
     <w:name w:val="Normal"/>
     <w:qFormat/>
+  </w:style>
+  <w:style w:type="paragraph" w:styleId="Heading3">
+    <w:name w:val="heading 3"/>
+    <w:basedOn w:val="Normal"/>
+    <w:next w:val="Normal"/>
+    <w:link w:val="Heading3Char"/>
+    <w:uiPriority w:val="9"/>
+    <w:semiHidden/>
+    <w:unhideWhenUsed/>
+    <w:qFormat/>
+    <w:rsid w:val="00277EAC"/>
+    <w:pPr>
+      <w:keepNext/>
+      <w:keepLines/>
+      <w:spacing w:before="40" w:after="0"/>
+      <w:outlineLvl w:val="2"/>
+    </w:pPr>
+    <w:rPr>
+      <w:rFonts w:asciiTheme="majorHAnsi" w:eastAsiaTheme="majorEastAsia" w:hAnsiTheme="majorHAnsi" w:cstheme="majorBidi"/>
+      <w:color w:val="1F4D78" w:themeColor="accent1" w:themeShade="7F"/>
+      <w:sz w:val="24"/>
+      <w:szCs w:val="24"/>
+    </w:rPr>
   </w:style>
   <w:style w:type="paragraph" w:styleId="Heading5">
     <w:name w:val="heading 5"/>
@@ -2815,6 +3756,31 @@
     <w:rPr>
       <w:color w:val="0563C1" w:themeColor="hyperlink"/>
       <w:u w:val="single"/>
+    </w:rPr>
+  </w:style>
+  <w:style w:type="character" w:customStyle="1" w:styleId="Heading3Char">
+    <w:name w:val="Heading 3 Char"/>
+    <w:basedOn w:val="DefaultParagraphFont"/>
+    <w:link w:val="Heading3"/>
+    <w:uiPriority w:val="9"/>
+    <w:semiHidden/>
+    <w:rsid w:val="00277EAC"/>
+    <w:rPr>
+      <w:rFonts w:asciiTheme="majorHAnsi" w:eastAsiaTheme="majorEastAsia" w:hAnsiTheme="majorHAnsi" w:cstheme="majorBidi"/>
+      <w:color w:val="1F4D78" w:themeColor="accent1" w:themeShade="7F"/>
+      <w:sz w:val="24"/>
+      <w:szCs w:val="24"/>
+    </w:rPr>
+  </w:style>
+  <w:style w:type="character" w:styleId="Emphasis">
+    <w:name w:val="Emphasis"/>
+    <w:basedOn w:val="DefaultParagraphFont"/>
+    <w:uiPriority w:val="20"/>
+    <w:qFormat/>
+    <w:rsid w:val="00277EAC"/>
+    <w:rPr>
+      <w:i/>
+      <w:iCs/>
     </w:rPr>
   </w:style>
 </w:styles>
@@ -3086,7 +4052,7 @@
 </file>
 
 <file path=customXml/itemProps1.xml><?xml version="1.0" encoding="utf-8"?>
-<ds:datastoreItem xmlns:ds="http://schemas.openxmlformats.org/officeDocument/2006/customXml" ds:itemID="{9ACA18B5-EA44-4EF9-B5EA-3DDABDA48020}">
+<ds:datastoreItem xmlns:ds="http://schemas.openxmlformats.org/officeDocument/2006/customXml" ds:itemID="{706FFB44-20D8-4DC1-AD06-A8F7B8205D22}">
   <ds:schemaRefs>
     <ds:schemaRef ds:uri="http://schemas.openxmlformats.org/officeDocument/2006/bibliography"/>
   </ds:schemaRefs>

</xml_diff>